<commit_message>
expand result spreadsheet and update documentation
</commit_message>
<xml_diff>
--- a/ownername 2020-03/OwnerName Analysis.docx
+++ b/ownername 2020-03/OwnerName Analysis.docx
@@ -79,16 +79,7 @@
           <w:sz w:val="24"/>
           <w:szCs w:val="24"/>
         </w:rPr>
-        <w:t>Although a number of lots are owned by government agencies, the owner name frequently comes in spelled incorrectly. It may be possible to standardize the owner name for government entities</w:t>
-      </w:r>
-      <w:bookmarkStart w:id="0" w:name="_GoBack"/>
-      <w:bookmarkEnd w:id="0"/>
-      <w:r>
-        <w:rPr>
-          <w:sz w:val="24"/>
-          <w:szCs w:val="24"/>
-        </w:rPr>
-        <w:t xml:space="preserve">. </w:t>
+        <w:t xml:space="preserve">Although a number of lots are owned by government agencies, the owner name frequently comes in spelled incorrectly. It may be possible to standardize the owner name for government entities. </w:t>
       </w:r>
       <w:r>
         <w:rPr>
@@ -307,6 +298,28 @@
         </w:rPr>
         <w:t>From my research I produced two outputs: a report of corrections to be added to the existing correction file, and a domain table of standardized names, including proposed additions.</w:t>
       </w:r>
+    </w:p>
+    <w:p>
+      <w:pPr>
+        <w:pStyle w:val="ListParagraph"/>
+        <w:numPr>
+          <w:ilvl w:val="0"/>
+          <w:numId w:val="1"/>
+        </w:numPr>
+        <w:rPr>
+          <w:sz w:val="24"/>
+          <w:szCs w:val="24"/>
+        </w:rPr>
+      </w:pPr>
+      <w:r>
+        <w:rPr>
+          <w:sz w:val="24"/>
+          <w:szCs w:val="24"/>
+        </w:rPr>
+        <w:t>Additionally, I included two lists of BBLs having OwnerTypes of ‘C’ or ‘O’—implying government ownership—but ownernames suggesting private ownership.</w:t>
+      </w:r>
+      <w:bookmarkStart w:id="0" w:name="_GoBack"/>
+      <w:bookmarkEnd w:id="0"/>
     </w:p>
     <w:p>
       <w:pPr>
@@ -767,6 +780,7 @@
     <w:lsdException w:name="HTML Sample" w:semiHidden="1" w:unhideWhenUsed="1"/>
     <w:lsdException w:name="HTML Typewriter" w:semiHidden="1" w:unhideWhenUsed="1"/>
     <w:lsdException w:name="HTML Variable" w:semiHidden="1" w:unhideWhenUsed="1"/>
+    <w:lsdException w:name="Normal Table" w:semiHidden="1" w:unhideWhenUsed="1"/>
     <w:lsdException w:name="annotation subject" w:semiHidden="1" w:unhideWhenUsed="1"/>
     <w:lsdException w:name="No List" w:semiHidden="1" w:unhideWhenUsed="1"/>
     <w:lsdException w:name="Outline List 1" w:semiHidden="1" w:unhideWhenUsed="1"/>
@@ -813,8 +827,10 @@
     <w:lsdException w:name="Table Subtle 2" w:semiHidden="1" w:unhideWhenUsed="1"/>
     <w:lsdException w:name="Table Web 1" w:semiHidden="1" w:unhideWhenUsed="1"/>
     <w:lsdException w:name="Table Web 2" w:semiHidden="1" w:unhideWhenUsed="1"/>
+    <w:lsdException w:name="Table Web 3" w:semiHidden="1" w:unhideWhenUsed="1"/>
     <w:lsdException w:name="Balloon Text" w:semiHidden="1" w:unhideWhenUsed="1"/>
     <w:lsdException w:name="Table Grid" w:uiPriority="39"/>
+    <w:lsdException w:name="Table Theme" w:semiHidden="1" w:unhideWhenUsed="1"/>
     <w:lsdException w:name="Placeholder Text" w:semiHidden="1"/>
     <w:lsdException w:name="No Spacing" w:uiPriority="1" w:qFormat="1"/>
     <w:lsdException w:name="Light Shading" w:uiPriority="60"/>

</xml_diff>